<commit_message>
Added typography and colour examples
</commit_message>
<xml_diff>
--- a/External Documents - Game Tracker.docx
+++ b/External Documents - Game Tracker.docx
@@ -496,474 +496,566 @@
           <w:szCs w:val="36"/>
         </w:rPr>
       </w:pPr>
+      <w:r>
+        <w:rPr>
+          <w:b/>
+          <w:sz w:val="36"/>
+          <w:szCs w:val="36"/>
+        </w:rPr>
+        <w:lastRenderedPageBreak/>
+        <w:t>Version History</w:t>
+      </w:r>
+    </w:p>
+    <w:p>
+      <w:pPr>
+        <w:jc w:val="center"/>
+        <w:rPr>
+          <w:sz w:val="28"/>
+          <w:szCs w:val="28"/>
+        </w:rPr>
+      </w:pPr>
+      <w:r>
+        <w:rPr>
+          <w:sz w:val="28"/>
+          <w:szCs w:val="28"/>
+        </w:rPr>
+        <w:t>Version 0.0</w:t>
+      </w:r>
+      <w:r>
+        <w:rPr>
+          <w:sz w:val="28"/>
+          <w:szCs w:val="28"/>
+        </w:rPr>
+        <w:t>.</w:t>
+      </w:r>
+      <w:r>
+        <w:rPr>
+          <w:sz w:val="28"/>
+          <w:szCs w:val="28"/>
+        </w:rPr>
+        <w:t xml:space="preserve">1 – Alpha </w:t>
+      </w:r>
+    </w:p>
+    <w:p>
+      <w:pPr>
+        <w:jc w:val="center"/>
+        <w:rPr>
+          <w:sz w:val="28"/>
+          <w:szCs w:val="28"/>
+        </w:rPr>
+      </w:pPr>
+      <w:r>
+        <w:rPr>
+          <w:sz w:val="28"/>
+          <w:szCs w:val="28"/>
+        </w:rPr>
+        <w:t xml:space="preserve">Version 0.0.2 – Added Header Comments, and pages for Login, Register, Tracking, and </w:t>
+      </w:r>
+      <w:proofErr w:type="spellStart"/>
+      <w:r>
+        <w:rPr>
+          <w:sz w:val="28"/>
+          <w:szCs w:val="28"/>
+        </w:rPr>
+        <w:t>ContactForm.Master</w:t>
+      </w:r>
+      <w:proofErr w:type="spellEnd"/>
+      <w:r>
+        <w:rPr>
+          <w:sz w:val="28"/>
+          <w:szCs w:val="28"/>
+        </w:rPr>
+        <w:t xml:space="preserve"> </w:t>
+      </w:r>
+    </w:p>
+    <w:p>
+      <w:pPr>
+        <w:jc w:val="center"/>
+        <w:rPr>
+          <w:b/>
+          <w:sz w:val="36"/>
+          <w:szCs w:val="36"/>
+        </w:rPr>
+      </w:pPr>
+    </w:p>
+    <w:p>
+      <w:pPr>
+        <w:jc w:val="center"/>
+        <w:rPr>
+          <w:b/>
+          <w:sz w:val="36"/>
+          <w:szCs w:val="36"/>
+        </w:rPr>
+      </w:pPr>
+    </w:p>
+    <w:p>
+      <w:pPr>
+        <w:jc w:val="center"/>
+        <w:rPr>
+          <w:b/>
+          <w:sz w:val="36"/>
+          <w:szCs w:val="36"/>
+        </w:rPr>
+      </w:pPr>
+    </w:p>
+    <w:p>
+      <w:pPr>
+        <w:jc w:val="center"/>
+        <w:rPr>
+          <w:b/>
+          <w:sz w:val="36"/>
+          <w:szCs w:val="36"/>
+        </w:rPr>
+      </w:pPr>
+    </w:p>
+    <w:p>
+      <w:pPr>
+        <w:jc w:val="center"/>
+        <w:rPr>
+          <w:b/>
+          <w:sz w:val="36"/>
+          <w:szCs w:val="36"/>
+        </w:rPr>
+      </w:pPr>
+    </w:p>
+    <w:p>
+      <w:pPr>
+        <w:jc w:val="center"/>
+        <w:rPr>
+          <w:b/>
+          <w:sz w:val="36"/>
+          <w:szCs w:val="36"/>
+        </w:rPr>
+      </w:pPr>
+    </w:p>
+    <w:p>
+      <w:pPr>
+        <w:jc w:val="center"/>
+        <w:rPr>
+          <w:b/>
+          <w:sz w:val="36"/>
+          <w:szCs w:val="36"/>
+        </w:rPr>
+      </w:pPr>
+    </w:p>
+    <w:p>
+      <w:pPr>
+        <w:jc w:val="center"/>
+        <w:rPr>
+          <w:b/>
+          <w:sz w:val="36"/>
+          <w:szCs w:val="36"/>
+        </w:rPr>
+      </w:pPr>
+    </w:p>
+    <w:p>
+      <w:pPr>
+        <w:jc w:val="center"/>
+        <w:rPr>
+          <w:b/>
+          <w:sz w:val="36"/>
+          <w:szCs w:val="36"/>
+        </w:rPr>
+      </w:pPr>
+    </w:p>
+    <w:p>
+      <w:pPr>
+        <w:jc w:val="center"/>
+        <w:rPr>
+          <w:b/>
+          <w:sz w:val="36"/>
+          <w:szCs w:val="36"/>
+        </w:rPr>
+      </w:pPr>
+    </w:p>
+    <w:p>
+      <w:pPr>
+        <w:jc w:val="center"/>
+        <w:rPr>
+          <w:b/>
+          <w:sz w:val="36"/>
+          <w:szCs w:val="36"/>
+        </w:rPr>
+      </w:pPr>
+    </w:p>
+    <w:p>
+      <w:pPr>
+        <w:jc w:val="center"/>
+        <w:rPr>
+          <w:b/>
+          <w:sz w:val="36"/>
+          <w:szCs w:val="36"/>
+        </w:rPr>
+      </w:pPr>
+    </w:p>
+    <w:p>
+      <w:pPr>
+        <w:jc w:val="center"/>
+        <w:rPr>
+          <w:b/>
+          <w:sz w:val="36"/>
+          <w:szCs w:val="36"/>
+        </w:rPr>
+      </w:pPr>
+    </w:p>
+    <w:p>
+      <w:pPr>
+        <w:jc w:val="center"/>
+        <w:rPr>
+          <w:b/>
+          <w:sz w:val="36"/>
+          <w:szCs w:val="36"/>
+        </w:rPr>
+      </w:pPr>
+    </w:p>
+    <w:p>
+      <w:pPr>
+        <w:jc w:val="center"/>
+        <w:rPr>
+          <w:b/>
+          <w:sz w:val="36"/>
+          <w:szCs w:val="36"/>
+        </w:rPr>
+      </w:pPr>
+    </w:p>
+    <w:p>
+      <w:pPr>
+        <w:jc w:val="center"/>
+        <w:rPr>
+          <w:b/>
+          <w:sz w:val="36"/>
+          <w:szCs w:val="36"/>
+        </w:rPr>
+      </w:pPr>
+    </w:p>
+    <w:p>
+      <w:pPr>
+        <w:jc w:val="center"/>
+        <w:rPr>
+          <w:b/>
+          <w:sz w:val="36"/>
+          <w:szCs w:val="36"/>
+        </w:rPr>
+      </w:pPr>
+    </w:p>
+    <w:p>
+      <w:pPr>
+        <w:jc w:val="center"/>
+        <w:rPr>
+          <w:b/>
+          <w:sz w:val="36"/>
+          <w:szCs w:val="36"/>
+        </w:rPr>
+      </w:pPr>
+      <w:r>
+        <w:rPr>
+          <w:b/>
+          <w:sz w:val="36"/>
+          <w:szCs w:val="36"/>
+        </w:rPr>
+        <w:lastRenderedPageBreak/>
+        <w:t xml:space="preserve">Typography and Colour </w:t>
+      </w:r>
+    </w:p>
+    <w:p>
+      <w:pPr>
+        <w:jc w:val="center"/>
+        <w:rPr>
+          <w:sz w:val="28"/>
+          <w:szCs w:val="28"/>
+        </w:rPr>
+      </w:pPr>
+    </w:p>
+    <w:p>
+      <w:pPr>
+        <w:jc w:val="center"/>
+        <w:rPr>
+          <w:b/>
+          <w:sz w:val="36"/>
+          <w:szCs w:val="36"/>
+        </w:rPr>
+      </w:pPr>
+      <w:r>
+        <w:rPr>
+          <w:b/>
+          <w:noProof/>
+          <w:sz w:val="36"/>
+          <w:szCs w:val="36"/>
+          <w:lang w:eastAsia="en-CA"/>
+        </w:rPr>
+        <w:drawing>
+          <wp:inline distT="0" distB="0" distL="0" distR="0">
+            <wp:extent cx="5934075" cy="2971800"/>
+            <wp:effectExtent l="0" t="0" r="9525" b="0"/>
+            <wp:docPr id="1" name="Picture 1" descr="C:\Users\Chad\AppData\Local\Microsoft\Windows\INetCache\Content.Word\Typography Example.jpeg"/>
+            <wp:cNvGraphicFramePr>
+              <a:graphicFrameLocks xmlns:a="http://schemas.openxmlformats.org/drawingml/2006/main" noChangeAspect="1"/>
+            </wp:cNvGraphicFramePr>
+            <a:graphic xmlns:a="http://schemas.openxmlformats.org/drawingml/2006/main">
+              <a:graphicData uri="http://schemas.openxmlformats.org/drawingml/2006/picture">
+                <pic:pic xmlns:pic="http://schemas.openxmlformats.org/drawingml/2006/picture">
+                  <pic:nvPicPr>
+                    <pic:cNvPr id="0" name="Picture 1" descr="C:\Users\Chad\AppData\Local\Microsoft\Windows\INetCache\Content.Word\Typography Example.jpeg"/>
+                    <pic:cNvPicPr>
+                      <a:picLocks noChangeAspect="1" noChangeArrowheads="1"/>
+                    </pic:cNvPicPr>
+                  </pic:nvPicPr>
+                  <pic:blipFill>
+                    <a:blip r:embed="rId6">
+                      <a:extLst>
+                        <a:ext uri="{28A0092B-C50C-407E-A947-70E740481C1C}">
+                          <a14:useLocalDpi xmlns:a14="http://schemas.microsoft.com/office/drawing/2010/main" val="0"/>
+                        </a:ext>
+                      </a:extLst>
+                    </a:blip>
+                    <a:srcRect/>
+                    <a:stretch>
+                      <a:fillRect/>
+                    </a:stretch>
+                  </pic:blipFill>
+                  <pic:spPr bwMode="auto">
+                    <a:xfrm>
+                      <a:off x="0" y="0"/>
+                      <a:ext cx="5934075" cy="2971800"/>
+                    </a:xfrm>
+                    <a:prstGeom prst="rect">
+                      <a:avLst/>
+                    </a:prstGeom>
+                    <a:noFill/>
+                    <a:ln>
+                      <a:noFill/>
+                    </a:ln>
+                  </pic:spPr>
+                </pic:pic>
+              </a:graphicData>
+            </a:graphic>
+          </wp:inline>
+        </w:drawing>
+      </w:r>
+    </w:p>
+    <w:p>
+      <w:pPr>
+        <w:rPr>
+          <w:b/>
+          <w:sz w:val="36"/>
+          <w:szCs w:val="36"/>
+        </w:rPr>
+      </w:pPr>
       <w:bookmarkStart w:id="0" w:name="_GoBack"/>
       <w:bookmarkEnd w:id="0"/>
-      <w:r>
-        <w:rPr>
-          <w:b/>
-          <w:sz w:val="36"/>
-          <w:szCs w:val="36"/>
-        </w:rPr>
-        <w:lastRenderedPageBreak/>
-        <w:t>Version History</w:t>
-      </w:r>
-    </w:p>
-    <w:p>
-      <w:pPr>
-        <w:jc w:val="center"/>
-        <w:rPr>
-          <w:sz w:val="28"/>
-          <w:szCs w:val="28"/>
-        </w:rPr>
-      </w:pPr>
-      <w:r>
-        <w:rPr>
-          <w:sz w:val="28"/>
-          <w:szCs w:val="28"/>
-        </w:rPr>
-        <w:t>Version 0.0</w:t>
-      </w:r>
-      <w:r>
-        <w:rPr>
-          <w:sz w:val="28"/>
-          <w:szCs w:val="28"/>
-        </w:rPr>
-        <w:t>.</w:t>
-      </w:r>
-      <w:r>
-        <w:rPr>
-          <w:sz w:val="28"/>
-          <w:szCs w:val="28"/>
-        </w:rPr>
-        <w:t xml:space="preserve">1 – Alpha </w:t>
-      </w:r>
-    </w:p>
-    <w:p>
-      <w:pPr>
-        <w:jc w:val="center"/>
-        <w:rPr>
-          <w:sz w:val="28"/>
-          <w:szCs w:val="28"/>
-        </w:rPr>
-      </w:pPr>
-      <w:r>
-        <w:rPr>
-          <w:sz w:val="28"/>
-          <w:szCs w:val="28"/>
-        </w:rPr>
-        <w:t xml:space="preserve">Version 0.0.2 – Added Header Comments, and pages for Login, Register, Tracking, and </w:t>
-      </w:r>
-      <w:proofErr w:type="spellStart"/>
-      <w:r>
-        <w:rPr>
-          <w:sz w:val="28"/>
-          <w:szCs w:val="28"/>
-        </w:rPr>
-        <w:t>ContactForm.Master</w:t>
-      </w:r>
-      <w:proofErr w:type="spellEnd"/>
-      <w:r>
-        <w:rPr>
-          <w:sz w:val="28"/>
-          <w:szCs w:val="28"/>
-        </w:rPr>
-        <w:t xml:space="preserve"> </w:t>
-      </w:r>
-    </w:p>
-    <w:p>
-      <w:pPr>
-        <w:jc w:val="center"/>
-        <w:rPr>
-          <w:b/>
-          <w:sz w:val="36"/>
-          <w:szCs w:val="36"/>
-        </w:rPr>
-      </w:pPr>
-    </w:p>
-    <w:p>
-      <w:pPr>
-        <w:jc w:val="center"/>
-        <w:rPr>
-          <w:b/>
-          <w:sz w:val="36"/>
-          <w:szCs w:val="36"/>
-        </w:rPr>
-      </w:pPr>
-    </w:p>
-    <w:p>
-      <w:pPr>
-        <w:jc w:val="center"/>
-        <w:rPr>
-          <w:b/>
-          <w:sz w:val="36"/>
-          <w:szCs w:val="36"/>
-        </w:rPr>
-      </w:pPr>
-    </w:p>
-    <w:p>
-      <w:pPr>
-        <w:jc w:val="center"/>
-        <w:rPr>
-          <w:b/>
-          <w:sz w:val="36"/>
-          <w:szCs w:val="36"/>
-        </w:rPr>
-      </w:pPr>
-    </w:p>
-    <w:p>
-      <w:pPr>
-        <w:jc w:val="center"/>
-        <w:rPr>
-          <w:b/>
-          <w:sz w:val="36"/>
-          <w:szCs w:val="36"/>
-        </w:rPr>
-      </w:pPr>
-    </w:p>
-    <w:p>
-      <w:pPr>
-        <w:jc w:val="center"/>
-        <w:rPr>
-          <w:b/>
-          <w:sz w:val="36"/>
-          <w:szCs w:val="36"/>
-        </w:rPr>
-      </w:pPr>
-    </w:p>
-    <w:p>
-      <w:pPr>
-        <w:jc w:val="center"/>
-        <w:rPr>
-          <w:b/>
-          <w:sz w:val="36"/>
-          <w:szCs w:val="36"/>
-        </w:rPr>
-      </w:pPr>
-    </w:p>
-    <w:p>
-      <w:pPr>
-        <w:jc w:val="center"/>
-        <w:rPr>
-          <w:b/>
-          <w:sz w:val="36"/>
-          <w:szCs w:val="36"/>
-        </w:rPr>
-      </w:pPr>
-    </w:p>
-    <w:p>
-      <w:pPr>
-        <w:jc w:val="center"/>
-        <w:rPr>
-          <w:b/>
-          <w:sz w:val="36"/>
-          <w:szCs w:val="36"/>
-        </w:rPr>
-      </w:pPr>
-    </w:p>
-    <w:p>
-      <w:pPr>
-        <w:jc w:val="center"/>
-        <w:rPr>
-          <w:b/>
-          <w:sz w:val="36"/>
-          <w:szCs w:val="36"/>
-        </w:rPr>
-      </w:pPr>
-    </w:p>
-    <w:p>
-      <w:pPr>
-        <w:jc w:val="center"/>
-        <w:rPr>
-          <w:b/>
-          <w:sz w:val="36"/>
-          <w:szCs w:val="36"/>
-        </w:rPr>
-      </w:pPr>
-    </w:p>
-    <w:p>
-      <w:pPr>
-        <w:jc w:val="center"/>
-        <w:rPr>
-          <w:b/>
-          <w:sz w:val="36"/>
-          <w:szCs w:val="36"/>
-        </w:rPr>
-      </w:pPr>
-    </w:p>
-    <w:p>
-      <w:pPr>
-        <w:jc w:val="center"/>
-        <w:rPr>
-          <w:b/>
-          <w:sz w:val="36"/>
-          <w:szCs w:val="36"/>
-        </w:rPr>
-      </w:pPr>
-    </w:p>
-    <w:p>
-      <w:pPr>
-        <w:jc w:val="center"/>
-        <w:rPr>
-          <w:b/>
-          <w:sz w:val="36"/>
-          <w:szCs w:val="36"/>
-        </w:rPr>
-      </w:pPr>
-    </w:p>
-    <w:p>
-      <w:pPr>
-        <w:jc w:val="center"/>
-        <w:rPr>
-          <w:b/>
-          <w:sz w:val="36"/>
-          <w:szCs w:val="36"/>
-        </w:rPr>
-      </w:pPr>
-    </w:p>
-    <w:p>
-      <w:pPr>
-        <w:jc w:val="center"/>
-        <w:rPr>
-          <w:b/>
-          <w:sz w:val="36"/>
-          <w:szCs w:val="36"/>
-        </w:rPr>
-      </w:pPr>
-    </w:p>
-    <w:p>
-      <w:pPr>
-        <w:jc w:val="center"/>
-        <w:rPr>
-          <w:b/>
-          <w:sz w:val="36"/>
-          <w:szCs w:val="36"/>
-        </w:rPr>
-      </w:pPr>
-    </w:p>
-    <w:p>
-      <w:pPr>
-        <w:jc w:val="center"/>
-        <w:rPr>
-          <w:b/>
-          <w:sz w:val="36"/>
-          <w:szCs w:val="36"/>
-        </w:rPr>
-      </w:pPr>
-      <w:r>
-        <w:rPr>
-          <w:b/>
-          <w:sz w:val="36"/>
-          <w:szCs w:val="36"/>
-        </w:rPr>
-        <w:lastRenderedPageBreak/>
-        <w:t xml:space="preserve">Typography and Colour </w:t>
-      </w:r>
-    </w:p>
-    <w:p>
-      <w:pPr>
-        <w:jc w:val="center"/>
-        <w:rPr>
-          <w:sz w:val="28"/>
-          <w:szCs w:val="28"/>
-        </w:rPr>
-      </w:pPr>
-    </w:p>
-    <w:p>
-      <w:pPr>
-        <w:jc w:val="center"/>
-        <w:rPr>
-          <w:b/>
-          <w:sz w:val="36"/>
-          <w:szCs w:val="36"/>
-        </w:rPr>
-      </w:pPr>
-    </w:p>
-    <w:p>
-      <w:pPr>
-        <w:jc w:val="center"/>
-        <w:rPr>
-          <w:b/>
-          <w:sz w:val="36"/>
-          <w:szCs w:val="36"/>
-        </w:rPr>
-      </w:pPr>
-    </w:p>
-    <w:p>
-      <w:pPr>
-        <w:jc w:val="center"/>
-        <w:rPr>
-          <w:b/>
-          <w:sz w:val="36"/>
-          <w:szCs w:val="36"/>
-        </w:rPr>
-      </w:pPr>
-    </w:p>
-    <w:p>
-      <w:pPr>
-        <w:jc w:val="center"/>
-        <w:rPr>
-          <w:b/>
-          <w:sz w:val="36"/>
-          <w:szCs w:val="36"/>
-        </w:rPr>
-      </w:pPr>
-    </w:p>
-    <w:p>
-      <w:pPr>
-        <w:jc w:val="center"/>
-        <w:rPr>
-          <w:b/>
-          <w:sz w:val="36"/>
-          <w:szCs w:val="36"/>
-        </w:rPr>
-      </w:pPr>
-    </w:p>
-    <w:p>
-      <w:pPr>
-        <w:jc w:val="center"/>
-        <w:rPr>
-          <w:b/>
-          <w:sz w:val="36"/>
-          <w:szCs w:val="36"/>
-        </w:rPr>
-      </w:pPr>
-    </w:p>
-    <w:p>
-      <w:pPr>
-        <w:jc w:val="center"/>
-        <w:rPr>
-          <w:b/>
-          <w:sz w:val="36"/>
-          <w:szCs w:val="36"/>
-        </w:rPr>
-      </w:pPr>
-    </w:p>
-    <w:p>
-      <w:pPr>
-        <w:jc w:val="center"/>
-        <w:rPr>
-          <w:b/>
-          <w:sz w:val="36"/>
-          <w:szCs w:val="36"/>
-        </w:rPr>
-      </w:pPr>
-    </w:p>
-    <w:p>
-      <w:pPr>
-        <w:jc w:val="center"/>
-        <w:rPr>
-          <w:b/>
-          <w:sz w:val="36"/>
-          <w:szCs w:val="36"/>
-        </w:rPr>
-      </w:pPr>
-    </w:p>
-    <w:p>
-      <w:pPr>
-        <w:jc w:val="center"/>
-        <w:rPr>
-          <w:b/>
-          <w:sz w:val="36"/>
-          <w:szCs w:val="36"/>
-        </w:rPr>
-      </w:pPr>
-    </w:p>
-    <w:p>
-      <w:pPr>
-        <w:jc w:val="center"/>
-        <w:rPr>
-          <w:b/>
-          <w:sz w:val="36"/>
-          <w:szCs w:val="36"/>
-        </w:rPr>
-      </w:pPr>
-    </w:p>
-    <w:p>
-      <w:pPr>
-        <w:jc w:val="center"/>
-        <w:rPr>
-          <w:b/>
-          <w:sz w:val="36"/>
-          <w:szCs w:val="36"/>
-        </w:rPr>
-      </w:pPr>
-    </w:p>
-    <w:p>
-      <w:pPr>
-        <w:jc w:val="center"/>
-        <w:rPr>
-          <w:b/>
-          <w:sz w:val="36"/>
-          <w:szCs w:val="36"/>
-        </w:rPr>
-      </w:pPr>
-    </w:p>
-    <w:p>
-      <w:pPr>
-        <w:jc w:val="center"/>
-        <w:rPr>
-          <w:b/>
-          <w:sz w:val="36"/>
-          <w:szCs w:val="36"/>
-        </w:rPr>
-      </w:pPr>
-    </w:p>
-    <w:p>
-      <w:pPr>
-        <w:jc w:val="center"/>
-        <w:rPr>
-          <w:b/>
-          <w:sz w:val="36"/>
-          <w:szCs w:val="36"/>
-        </w:rPr>
-      </w:pPr>
-    </w:p>
-    <w:p>
-      <w:pPr>
-        <w:jc w:val="center"/>
-        <w:rPr>
-          <w:b/>
-          <w:sz w:val="36"/>
-          <w:szCs w:val="36"/>
-        </w:rPr>
-      </w:pPr>
-    </w:p>
-    <w:p>
-      <w:pPr>
-        <w:jc w:val="center"/>
-        <w:rPr>
-          <w:b/>
-          <w:sz w:val="36"/>
-          <w:szCs w:val="36"/>
-        </w:rPr>
-      </w:pPr>
-    </w:p>
-    <w:p>
-      <w:pPr>
-        <w:jc w:val="center"/>
-        <w:rPr>
-          <w:b/>
-          <w:sz w:val="36"/>
-          <w:szCs w:val="36"/>
-        </w:rPr>
-      </w:pPr>
-    </w:p>
-    <w:p>
-      <w:pPr>
-        <w:jc w:val="center"/>
-        <w:rPr>
-          <w:b/>
-          <w:sz w:val="36"/>
-          <w:szCs w:val="36"/>
-        </w:rPr>
-      </w:pPr>
-      <w:r>
-        <w:rPr>
-          <w:b/>
-          <w:sz w:val="36"/>
-          <w:szCs w:val="36"/>
-        </w:rPr>
-        <w:lastRenderedPageBreak/>
+    </w:p>
+    <w:p>
+      <w:pPr>
+        <w:jc w:val="center"/>
+        <w:rPr>
+          <w:b/>
+          <w:sz w:val="36"/>
+          <w:szCs w:val="36"/>
+        </w:rPr>
+      </w:pPr>
+      <w:r>
+        <w:rPr>
+          <w:b/>
+          <w:noProof/>
+          <w:sz w:val="36"/>
+          <w:szCs w:val="36"/>
+          <w:lang w:eastAsia="en-CA"/>
+        </w:rPr>
+        <w:drawing>
+          <wp:inline distT="0" distB="0" distL="0" distR="0" wp14:anchorId="327C683F" wp14:editId="69B7FAF9">
+            <wp:extent cx="5934075" cy="2905125"/>
+            <wp:effectExtent l="0" t="0" r="9525" b="9525"/>
+            <wp:docPr id="2" name="Picture 2" descr="C:\Users\Chad\AppData\Local\Microsoft\Windows\INetCache\Content.Word\Option 1.png"/>
+            <wp:cNvGraphicFramePr>
+              <a:graphicFrameLocks xmlns:a="http://schemas.openxmlformats.org/drawingml/2006/main" noChangeAspect="1"/>
+            </wp:cNvGraphicFramePr>
+            <a:graphic xmlns:a="http://schemas.openxmlformats.org/drawingml/2006/main">
+              <a:graphicData uri="http://schemas.openxmlformats.org/drawingml/2006/picture">
+                <pic:pic xmlns:pic="http://schemas.openxmlformats.org/drawingml/2006/picture">
+                  <pic:nvPicPr>
+                    <pic:cNvPr id="0" name="Picture 3" descr="C:\Users\Chad\AppData\Local\Microsoft\Windows\INetCache\Content.Word\Option 1.png"/>
+                    <pic:cNvPicPr>
+                      <a:picLocks noChangeAspect="1" noChangeArrowheads="1"/>
+                    </pic:cNvPicPr>
+                  </pic:nvPicPr>
+                  <pic:blipFill>
+                    <a:blip r:embed="rId7">
+                      <a:extLst>
+                        <a:ext uri="{28A0092B-C50C-407E-A947-70E740481C1C}">
+                          <a14:useLocalDpi xmlns:a14="http://schemas.microsoft.com/office/drawing/2010/main" val="0"/>
+                        </a:ext>
+                      </a:extLst>
+                    </a:blip>
+                    <a:srcRect/>
+                    <a:stretch>
+                      <a:fillRect/>
+                    </a:stretch>
+                  </pic:blipFill>
+                  <pic:spPr bwMode="auto">
+                    <a:xfrm>
+                      <a:off x="0" y="0"/>
+                      <a:ext cx="5934075" cy="2905125"/>
+                    </a:xfrm>
+                    <a:prstGeom prst="rect">
+                      <a:avLst/>
+                    </a:prstGeom>
+                    <a:noFill/>
+                    <a:ln>
+                      <a:noFill/>
+                    </a:ln>
+                  </pic:spPr>
+                </pic:pic>
+              </a:graphicData>
+            </a:graphic>
+          </wp:inline>
+        </w:drawing>
+      </w:r>
+    </w:p>
+    <w:p>
+      <w:pPr>
+        <w:jc w:val="center"/>
+        <w:rPr>
+          <w:b/>
+          <w:sz w:val="36"/>
+          <w:szCs w:val="36"/>
+        </w:rPr>
+      </w:pPr>
+    </w:p>
+    <w:p>
+      <w:pPr>
+        <w:jc w:val="center"/>
+        <w:rPr>
+          <w:b/>
+          <w:sz w:val="36"/>
+          <w:szCs w:val="36"/>
+        </w:rPr>
+      </w:pPr>
+    </w:p>
+    <w:p>
+      <w:pPr>
+        <w:jc w:val="center"/>
+        <w:rPr>
+          <w:b/>
+          <w:sz w:val="36"/>
+          <w:szCs w:val="36"/>
+        </w:rPr>
+      </w:pPr>
+    </w:p>
+    <w:p>
+      <w:pPr>
+        <w:jc w:val="center"/>
+        <w:rPr>
+          <w:b/>
+          <w:sz w:val="36"/>
+          <w:szCs w:val="36"/>
+        </w:rPr>
+      </w:pPr>
+    </w:p>
+    <w:p>
+      <w:pPr>
+        <w:jc w:val="center"/>
+        <w:rPr>
+          <w:b/>
+          <w:sz w:val="36"/>
+          <w:szCs w:val="36"/>
+        </w:rPr>
+      </w:pPr>
+    </w:p>
+    <w:p>
+      <w:pPr>
+        <w:jc w:val="center"/>
+        <w:rPr>
+          <w:b/>
+          <w:sz w:val="36"/>
+          <w:szCs w:val="36"/>
+        </w:rPr>
+      </w:pPr>
+    </w:p>
+    <w:p>
+      <w:pPr>
+        <w:jc w:val="center"/>
+        <w:rPr>
+          <w:b/>
+          <w:sz w:val="36"/>
+          <w:szCs w:val="36"/>
+        </w:rPr>
+      </w:pPr>
+    </w:p>
+    <w:p>
+      <w:pPr>
+        <w:jc w:val="center"/>
+        <w:rPr>
+          <w:b/>
+          <w:sz w:val="36"/>
+          <w:szCs w:val="36"/>
+        </w:rPr>
+      </w:pPr>
+    </w:p>
+    <w:p>
+      <w:pPr>
+        <w:jc w:val="center"/>
+        <w:rPr>
+          <w:b/>
+          <w:sz w:val="36"/>
+          <w:szCs w:val="36"/>
+        </w:rPr>
+      </w:pPr>
+    </w:p>
+    <w:p>
+      <w:pPr>
+        <w:jc w:val="center"/>
+        <w:rPr>
+          <w:b/>
+          <w:sz w:val="36"/>
+          <w:szCs w:val="36"/>
+        </w:rPr>
+      </w:pPr>
+    </w:p>
+    <w:p>
+      <w:pPr>
+        <w:jc w:val="center"/>
+        <w:rPr>
+          <w:b/>
+          <w:sz w:val="36"/>
+          <w:szCs w:val="36"/>
+        </w:rPr>
+      </w:pPr>
+    </w:p>
+    <w:p>
+      <w:pPr>
+        <w:jc w:val="center"/>
+        <w:rPr>
+          <w:b/>
+          <w:sz w:val="36"/>
+          <w:szCs w:val="36"/>
+        </w:rPr>
+      </w:pPr>
+    </w:p>
+    <w:p>
+      <w:pPr>
+        <w:jc w:val="center"/>
+        <w:rPr>
+          <w:b/>
+          <w:sz w:val="36"/>
+          <w:szCs w:val="36"/>
+        </w:rPr>
+      </w:pPr>
+    </w:p>
+    <w:p>
+      <w:pPr>
+        <w:jc w:val="center"/>
+        <w:rPr>
+          <w:b/>
+          <w:sz w:val="36"/>
+          <w:szCs w:val="36"/>
+        </w:rPr>
+      </w:pPr>
+      <w:r>
+        <w:rPr>
+          <w:b/>
+          <w:sz w:val="36"/>
+          <w:szCs w:val="36"/>
+        </w:rPr>
         <w:t>Wireframes</w:t>
       </w:r>
     </w:p>
@@ -1172,12 +1264,11 @@
           <w:sz w:val="36"/>
           <w:szCs w:val="36"/>
         </w:rPr>
-        <w:lastRenderedPageBreak/>
         <w:t>Screen Captures</w:t>
       </w:r>
     </w:p>
     <w:sectPr>
-      <w:headerReference w:type="default" r:id="rId6"/>
+      <w:headerReference w:type="default" r:id="rId8"/>
       <w:pgSz w:w="12240" w:h="15840"/>
       <w:pgMar w:top="1440" w:right="1440" w:bottom="1440" w:left="1440" w:header="708" w:footer="708" w:gutter="0"/>
       <w:cols w:space="708"/>

</xml_diff>

<commit_message>
added wireframes to external document
</commit_message>
<xml_diff>
--- a/External Documents - Game Tracker.docx
+++ b/External Documents - Game Tracker.docx
@@ -250,7 +250,6 @@
           <w:sz w:val="36"/>
           <w:szCs w:val="36"/>
         </w:rPr>
-        <w:lastRenderedPageBreak/>
         <w:t>Detailed Description</w:t>
       </w:r>
     </w:p>
@@ -502,7 +501,6 @@
           <w:sz w:val="36"/>
           <w:szCs w:val="36"/>
         </w:rPr>
-        <w:lastRenderedPageBreak/>
         <w:t>Version History</w:t>
       </w:r>
     </w:p>
@@ -572,199 +570,215 @@
       <w:pPr>
         <w:jc w:val="center"/>
         <w:rPr>
-          <w:b/>
-          <w:sz w:val="36"/>
-          <w:szCs w:val="36"/>
-        </w:rPr>
-      </w:pPr>
-    </w:p>
-    <w:p>
-      <w:pPr>
-        <w:jc w:val="center"/>
-        <w:rPr>
-          <w:b/>
-          <w:sz w:val="36"/>
-          <w:szCs w:val="36"/>
-        </w:rPr>
-      </w:pPr>
-    </w:p>
-    <w:p>
-      <w:pPr>
-        <w:jc w:val="center"/>
-        <w:rPr>
-          <w:b/>
-          <w:sz w:val="36"/>
-          <w:szCs w:val="36"/>
-        </w:rPr>
-      </w:pPr>
-    </w:p>
-    <w:p>
-      <w:pPr>
-        <w:jc w:val="center"/>
-        <w:rPr>
-          <w:b/>
-          <w:sz w:val="36"/>
-          <w:szCs w:val="36"/>
-        </w:rPr>
-      </w:pPr>
-    </w:p>
-    <w:p>
-      <w:pPr>
-        <w:jc w:val="center"/>
-        <w:rPr>
-          <w:b/>
-          <w:sz w:val="36"/>
-          <w:szCs w:val="36"/>
-        </w:rPr>
-      </w:pPr>
-    </w:p>
-    <w:p>
-      <w:pPr>
-        <w:jc w:val="center"/>
-        <w:rPr>
-          <w:b/>
-          <w:sz w:val="36"/>
-          <w:szCs w:val="36"/>
-        </w:rPr>
-      </w:pPr>
-    </w:p>
-    <w:p>
-      <w:pPr>
-        <w:jc w:val="center"/>
-        <w:rPr>
-          <w:b/>
-          <w:sz w:val="36"/>
-          <w:szCs w:val="36"/>
-        </w:rPr>
-      </w:pPr>
-    </w:p>
-    <w:p>
-      <w:pPr>
-        <w:jc w:val="center"/>
-        <w:rPr>
-          <w:b/>
-          <w:sz w:val="36"/>
-          <w:szCs w:val="36"/>
-        </w:rPr>
-      </w:pPr>
-    </w:p>
-    <w:p>
-      <w:pPr>
-        <w:jc w:val="center"/>
-        <w:rPr>
-          <w:b/>
-          <w:sz w:val="36"/>
-          <w:szCs w:val="36"/>
-        </w:rPr>
-      </w:pPr>
-    </w:p>
-    <w:p>
-      <w:pPr>
-        <w:jc w:val="center"/>
-        <w:rPr>
-          <w:b/>
-          <w:sz w:val="36"/>
-          <w:szCs w:val="36"/>
-        </w:rPr>
-      </w:pPr>
-    </w:p>
-    <w:p>
-      <w:pPr>
-        <w:jc w:val="center"/>
-        <w:rPr>
-          <w:b/>
-          <w:sz w:val="36"/>
-          <w:szCs w:val="36"/>
-        </w:rPr>
-      </w:pPr>
-    </w:p>
-    <w:p>
-      <w:pPr>
-        <w:jc w:val="center"/>
-        <w:rPr>
-          <w:b/>
-          <w:sz w:val="36"/>
-          <w:szCs w:val="36"/>
-        </w:rPr>
-      </w:pPr>
-    </w:p>
-    <w:p>
-      <w:pPr>
-        <w:jc w:val="center"/>
-        <w:rPr>
-          <w:b/>
-          <w:sz w:val="36"/>
-          <w:szCs w:val="36"/>
-        </w:rPr>
-      </w:pPr>
-    </w:p>
-    <w:p>
-      <w:pPr>
-        <w:jc w:val="center"/>
-        <w:rPr>
-          <w:b/>
-          <w:sz w:val="36"/>
-          <w:szCs w:val="36"/>
-        </w:rPr>
-      </w:pPr>
-    </w:p>
-    <w:p>
-      <w:pPr>
-        <w:jc w:val="center"/>
-        <w:rPr>
-          <w:b/>
-          <w:sz w:val="36"/>
-          <w:szCs w:val="36"/>
-        </w:rPr>
-      </w:pPr>
-    </w:p>
-    <w:p>
-      <w:pPr>
-        <w:jc w:val="center"/>
-        <w:rPr>
-          <w:b/>
-          <w:sz w:val="36"/>
-          <w:szCs w:val="36"/>
-        </w:rPr>
-      </w:pPr>
-    </w:p>
-    <w:p>
-      <w:pPr>
-        <w:jc w:val="center"/>
-        <w:rPr>
-          <w:b/>
-          <w:sz w:val="36"/>
-          <w:szCs w:val="36"/>
-        </w:rPr>
-      </w:pPr>
-    </w:p>
-    <w:p>
-      <w:pPr>
-        <w:jc w:val="center"/>
-        <w:rPr>
-          <w:b/>
-          <w:sz w:val="36"/>
-          <w:szCs w:val="36"/>
-        </w:rPr>
-      </w:pPr>
-      <w:r>
-        <w:rPr>
-          <w:b/>
-          <w:sz w:val="36"/>
-          <w:szCs w:val="36"/>
-        </w:rPr>
-        <w:lastRenderedPageBreak/>
-        <w:t xml:space="preserve">Typography and Colour </w:t>
-      </w:r>
-    </w:p>
-    <w:p>
-      <w:pPr>
-        <w:jc w:val="center"/>
-        <w:rPr>
           <w:sz w:val="28"/>
           <w:szCs w:val="28"/>
         </w:rPr>
       </w:pPr>
+      <w:r>
+        <w:rPr>
+          <w:sz w:val="28"/>
+          <w:szCs w:val="28"/>
+        </w:rPr>
+        <w:lastRenderedPageBreak/>
+        <w:t>Version 0.0.3 – Added Wireframes to wireframes section</w:t>
+      </w:r>
+    </w:p>
+    <w:p>
+      <w:pPr>
+        <w:jc w:val="center"/>
+        <w:rPr>
+          <w:b/>
+          <w:sz w:val="36"/>
+          <w:szCs w:val="36"/>
+        </w:rPr>
+      </w:pPr>
+    </w:p>
+    <w:p>
+      <w:pPr>
+        <w:jc w:val="center"/>
+        <w:rPr>
+          <w:b/>
+          <w:sz w:val="36"/>
+          <w:szCs w:val="36"/>
+        </w:rPr>
+      </w:pPr>
+    </w:p>
+    <w:p>
+      <w:pPr>
+        <w:jc w:val="center"/>
+        <w:rPr>
+          <w:b/>
+          <w:sz w:val="36"/>
+          <w:szCs w:val="36"/>
+        </w:rPr>
+      </w:pPr>
+    </w:p>
+    <w:p>
+      <w:pPr>
+        <w:jc w:val="center"/>
+        <w:rPr>
+          <w:b/>
+          <w:sz w:val="36"/>
+          <w:szCs w:val="36"/>
+        </w:rPr>
+      </w:pPr>
+    </w:p>
+    <w:p>
+      <w:pPr>
+        <w:jc w:val="center"/>
+        <w:rPr>
+          <w:b/>
+          <w:sz w:val="36"/>
+          <w:szCs w:val="36"/>
+        </w:rPr>
+      </w:pPr>
+    </w:p>
+    <w:p>
+      <w:pPr>
+        <w:jc w:val="center"/>
+        <w:rPr>
+          <w:b/>
+          <w:sz w:val="36"/>
+          <w:szCs w:val="36"/>
+        </w:rPr>
+      </w:pPr>
+    </w:p>
+    <w:p>
+      <w:pPr>
+        <w:jc w:val="center"/>
+        <w:rPr>
+          <w:b/>
+          <w:sz w:val="36"/>
+          <w:szCs w:val="36"/>
+        </w:rPr>
+      </w:pPr>
+    </w:p>
+    <w:p>
+      <w:pPr>
+        <w:jc w:val="center"/>
+        <w:rPr>
+          <w:b/>
+          <w:sz w:val="36"/>
+          <w:szCs w:val="36"/>
+        </w:rPr>
+      </w:pPr>
+    </w:p>
+    <w:p>
+      <w:pPr>
+        <w:jc w:val="center"/>
+        <w:rPr>
+          <w:b/>
+          <w:sz w:val="36"/>
+          <w:szCs w:val="36"/>
+        </w:rPr>
+      </w:pPr>
+    </w:p>
+    <w:p>
+      <w:pPr>
+        <w:jc w:val="center"/>
+        <w:rPr>
+          <w:b/>
+          <w:sz w:val="36"/>
+          <w:szCs w:val="36"/>
+        </w:rPr>
+      </w:pPr>
+    </w:p>
+    <w:p>
+      <w:pPr>
+        <w:jc w:val="center"/>
+        <w:rPr>
+          <w:b/>
+          <w:sz w:val="36"/>
+          <w:szCs w:val="36"/>
+        </w:rPr>
+      </w:pPr>
+    </w:p>
+    <w:p>
+      <w:pPr>
+        <w:jc w:val="center"/>
+        <w:rPr>
+          <w:b/>
+          <w:sz w:val="36"/>
+          <w:szCs w:val="36"/>
+        </w:rPr>
+      </w:pPr>
+    </w:p>
+    <w:p>
+      <w:pPr>
+        <w:jc w:val="center"/>
+        <w:rPr>
+          <w:b/>
+          <w:sz w:val="36"/>
+          <w:szCs w:val="36"/>
+        </w:rPr>
+      </w:pPr>
+    </w:p>
+    <w:p>
+      <w:pPr>
+        <w:jc w:val="center"/>
+        <w:rPr>
+          <w:b/>
+          <w:sz w:val="36"/>
+          <w:szCs w:val="36"/>
+        </w:rPr>
+      </w:pPr>
+    </w:p>
+    <w:p>
+      <w:pPr>
+        <w:jc w:val="center"/>
+        <w:rPr>
+          <w:b/>
+          <w:sz w:val="36"/>
+          <w:szCs w:val="36"/>
+        </w:rPr>
+      </w:pPr>
+    </w:p>
+    <w:p>
+      <w:pPr>
+        <w:jc w:val="center"/>
+        <w:rPr>
+          <w:b/>
+          <w:sz w:val="36"/>
+          <w:szCs w:val="36"/>
+        </w:rPr>
+      </w:pPr>
+    </w:p>
+    <w:p>
+      <w:pPr>
+        <w:jc w:val="center"/>
+        <w:rPr>
+          <w:b/>
+          <w:sz w:val="36"/>
+          <w:szCs w:val="36"/>
+        </w:rPr>
+      </w:pPr>
+    </w:p>
+    <w:p>
+      <w:pPr>
+        <w:jc w:val="center"/>
+        <w:rPr>
+          <w:b/>
+          <w:sz w:val="36"/>
+          <w:szCs w:val="36"/>
+        </w:rPr>
+      </w:pPr>
+      <w:r>
+        <w:rPr>
+          <w:b/>
+          <w:sz w:val="36"/>
+          <w:szCs w:val="36"/>
+        </w:rPr>
+        <w:t xml:space="preserve">Typography and Colour </w:t>
+      </w:r>
+    </w:p>
+    <w:p>
+      <w:pPr>
+        <w:jc w:val="center"/>
+        <w:rPr>
+          <w:sz w:val="28"/>
+          <w:szCs w:val="28"/>
+        </w:rPr>
+      </w:pPr>
     </w:p>
     <w:p>
       <w:pPr>
@@ -783,6 +797,7 @@
           <w:szCs w:val="36"/>
           <w:lang w:eastAsia="en-CA"/>
         </w:rPr>
+        <w:lastRenderedPageBreak/>
         <w:drawing>
           <wp:inline distT="0" distB="0" distL="0" distR="0">
             <wp:extent cx="5934075" cy="2971800"/>
@@ -841,8 +856,6 @@
           <w:szCs w:val="36"/>
         </w:rPr>
       </w:pPr>
-      <w:bookmarkStart w:id="0" w:name="_GoBack"/>
-      <w:bookmarkEnd w:id="0"/>
     </w:p>
     <w:p>
       <w:pPr>
@@ -913,149 +926,69 @@
     </w:p>
     <w:p>
       <w:pPr>
-        <w:jc w:val="center"/>
-        <w:rPr>
-          <w:b/>
-          <w:sz w:val="36"/>
-          <w:szCs w:val="36"/>
-        </w:rPr>
-      </w:pPr>
-    </w:p>
-    <w:p>
-      <w:pPr>
-        <w:jc w:val="center"/>
-        <w:rPr>
-          <w:b/>
-          <w:sz w:val="36"/>
-          <w:szCs w:val="36"/>
-        </w:rPr>
-      </w:pPr>
-    </w:p>
-    <w:p>
-      <w:pPr>
-        <w:jc w:val="center"/>
-        <w:rPr>
-          <w:b/>
-          <w:sz w:val="36"/>
-          <w:szCs w:val="36"/>
-        </w:rPr>
-      </w:pPr>
-    </w:p>
-    <w:p>
-      <w:pPr>
-        <w:jc w:val="center"/>
-        <w:rPr>
-          <w:b/>
-          <w:sz w:val="36"/>
-          <w:szCs w:val="36"/>
-        </w:rPr>
-      </w:pPr>
-    </w:p>
-    <w:p>
-      <w:pPr>
-        <w:jc w:val="center"/>
-        <w:rPr>
-          <w:b/>
-          <w:sz w:val="36"/>
-          <w:szCs w:val="36"/>
-        </w:rPr>
-      </w:pPr>
-    </w:p>
-    <w:p>
-      <w:pPr>
-        <w:jc w:val="center"/>
-        <w:rPr>
-          <w:b/>
-          <w:sz w:val="36"/>
-          <w:szCs w:val="36"/>
-        </w:rPr>
-      </w:pPr>
-    </w:p>
-    <w:p>
-      <w:pPr>
-        <w:jc w:val="center"/>
-        <w:rPr>
-          <w:b/>
-          <w:sz w:val="36"/>
-          <w:szCs w:val="36"/>
-        </w:rPr>
-      </w:pPr>
-    </w:p>
-    <w:p>
-      <w:pPr>
-        <w:jc w:val="center"/>
-        <w:rPr>
-          <w:b/>
-          <w:sz w:val="36"/>
-          <w:szCs w:val="36"/>
-        </w:rPr>
-      </w:pPr>
-    </w:p>
-    <w:p>
-      <w:pPr>
-        <w:jc w:val="center"/>
-        <w:rPr>
-          <w:b/>
-          <w:sz w:val="36"/>
-          <w:szCs w:val="36"/>
-        </w:rPr>
-      </w:pPr>
-    </w:p>
-    <w:p>
-      <w:pPr>
-        <w:jc w:val="center"/>
-        <w:rPr>
-          <w:b/>
-          <w:sz w:val="36"/>
-          <w:szCs w:val="36"/>
-        </w:rPr>
-      </w:pPr>
-    </w:p>
-    <w:p>
-      <w:pPr>
-        <w:jc w:val="center"/>
-        <w:rPr>
-          <w:b/>
-          <w:sz w:val="36"/>
-          <w:szCs w:val="36"/>
-        </w:rPr>
-      </w:pPr>
-    </w:p>
-    <w:p>
-      <w:pPr>
-        <w:jc w:val="center"/>
-        <w:rPr>
-          <w:b/>
-          <w:sz w:val="36"/>
-          <w:szCs w:val="36"/>
-        </w:rPr>
-      </w:pPr>
-    </w:p>
-    <w:p>
-      <w:pPr>
-        <w:jc w:val="center"/>
-        <w:rPr>
-          <w:b/>
-          <w:sz w:val="36"/>
-          <w:szCs w:val="36"/>
-        </w:rPr>
-      </w:pPr>
-    </w:p>
-    <w:p>
-      <w:pPr>
-        <w:jc w:val="center"/>
-        <w:rPr>
-          <w:b/>
-          <w:sz w:val="36"/>
-          <w:szCs w:val="36"/>
-        </w:rPr>
-      </w:pPr>
-      <w:r>
-        <w:rPr>
-          <w:b/>
-          <w:sz w:val="36"/>
-          <w:szCs w:val="36"/>
-        </w:rPr>
+        <w:rPr>
+          <w:b/>
+          <w:sz w:val="36"/>
+          <w:szCs w:val="36"/>
+        </w:rPr>
+      </w:pPr>
+    </w:p>
+    <w:p>
+      <w:pPr>
+        <w:jc w:val="center"/>
+        <w:rPr>
+          <w:b/>
+          <w:sz w:val="36"/>
+          <w:szCs w:val="36"/>
+        </w:rPr>
+      </w:pPr>
+    </w:p>
+    <w:p>
+      <w:pPr>
+        <w:jc w:val="center"/>
+        <w:rPr>
+          <w:b/>
+          <w:sz w:val="36"/>
+          <w:szCs w:val="36"/>
+        </w:rPr>
+      </w:pPr>
+    </w:p>
+    <w:p>
+      <w:pPr>
+        <w:jc w:val="center"/>
+        <w:rPr>
+          <w:b/>
+          <w:sz w:val="36"/>
+          <w:szCs w:val="36"/>
+        </w:rPr>
+      </w:pPr>
+    </w:p>
+    <w:p>
+      <w:pPr>
+        <w:jc w:val="center"/>
+        <w:rPr>
+          <w:b/>
+          <w:sz w:val="36"/>
+          <w:szCs w:val="36"/>
+        </w:rPr>
+      </w:pPr>
+    </w:p>
+    <w:p>
+      <w:pPr>
+        <w:jc w:val="center"/>
+        <w:rPr>
+          <w:b/>
+          <w:sz w:val="36"/>
+          <w:szCs w:val="36"/>
+        </w:rPr>
+      </w:pPr>
+      <w:r>
+        <w:rPr>
+          <w:b/>
+          <w:sz w:val="36"/>
+          <w:szCs w:val="36"/>
+        </w:rPr>
+        <w:lastRenderedPageBreak/>
         <w:t>Wireframes</w:t>
       </w:r>
     </w:p>
@@ -1068,209 +1001,182 @@
           <w:szCs w:val="36"/>
         </w:rPr>
       </w:pPr>
-    </w:p>
-    <w:p>
-      <w:pPr>
-        <w:jc w:val="center"/>
-        <w:rPr>
-          <w:b/>
-          <w:sz w:val="36"/>
-          <w:szCs w:val="36"/>
-        </w:rPr>
-      </w:pPr>
-    </w:p>
-    <w:p>
-      <w:pPr>
-        <w:jc w:val="center"/>
-        <w:rPr>
-          <w:b/>
-          <w:sz w:val="36"/>
-          <w:szCs w:val="36"/>
-        </w:rPr>
-      </w:pPr>
-    </w:p>
-    <w:p>
-      <w:pPr>
-        <w:jc w:val="center"/>
-        <w:rPr>
-          <w:b/>
-          <w:sz w:val="36"/>
-          <w:szCs w:val="36"/>
-        </w:rPr>
-      </w:pPr>
-    </w:p>
-    <w:p>
-      <w:pPr>
-        <w:jc w:val="center"/>
-        <w:rPr>
-          <w:b/>
-          <w:sz w:val="36"/>
-          <w:szCs w:val="36"/>
-        </w:rPr>
-      </w:pPr>
-    </w:p>
-    <w:p>
-      <w:pPr>
-        <w:jc w:val="center"/>
-        <w:rPr>
-          <w:b/>
-          <w:sz w:val="36"/>
-          <w:szCs w:val="36"/>
-        </w:rPr>
-      </w:pPr>
-    </w:p>
-    <w:p>
-      <w:pPr>
-        <w:jc w:val="center"/>
-        <w:rPr>
-          <w:b/>
-          <w:sz w:val="36"/>
-          <w:szCs w:val="36"/>
-        </w:rPr>
-      </w:pPr>
-    </w:p>
-    <w:p>
-      <w:pPr>
-        <w:jc w:val="center"/>
-        <w:rPr>
-          <w:b/>
-          <w:sz w:val="36"/>
-          <w:szCs w:val="36"/>
-        </w:rPr>
-      </w:pPr>
-    </w:p>
-    <w:p>
-      <w:pPr>
-        <w:jc w:val="center"/>
-        <w:rPr>
-          <w:b/>
-          <w:sz w:val="36"/>
-          <w:szCs w:val="36"/>
-        </w:rPr>
-      </w:pPr>
-    </w:p>
-    <w:p>
-      <w:pPr>
-        <w:jc w:val="center"/>
-        <w:rPr>
-          <w:b/>
-          <w:sz w:val="36"/>
-          <w:szCs w:val="36"/>
-        </w:rPr>
-      </w:pPr>
-    </w:p>
-    <w:p>
-      <w:pPr>
-        <w:jc w:val="center"/>
-        <w:rPr>
-          <w:b/>
-          <w:sz w:val="36"/>
-          <w:szCs w:val="36"/>
-        </w:rPr>
-      </w:pPr>
-    </w:p>
-    <w:p>
-      <w:pPr>
-        <w:jc w:val="center"/>
-        <w:rPr>
-          <w:b/>
-          <w:sz w:val="36"/>
-          <w:szCs w:val="36"/>
-        </w:rPr>
-      </w:pPr>
-    </w:p>
-    <w:p>
-      <w:pPr>
-        <w:jc w:val="center"/>
-        <w:rPr>
-          <w:b/>
-          <w:sz w:val="36"/>
-          <w:szCs w:val="36"/>
-        </w:rPr>
-      </w:pPr>
-    </w:p>
-    <w:p>
-      <w:pPr>
-        <w:jc w:val="center"/>
-        <w:rPr>
-          <w:b/>
-          <w:sz w:val="36"/>
-          <w:szCs w:val="36"/>
-        </w:rPr>
-      </w:pPr>
-    </w:p>
-    <w:p>
-      <w:pPr>
-        <w:jc w:val="center"/>
-        <w:rPr>
-          <w:b/>
-          <w:sz w:val="36"/>
-          <w:szCs w:val="36"/>
-        </w:rPr>
-      </w:pPr>
-    </w:p>
-    <w:p>
-      <w:pPr>
-        <w:jc w:val="center"/>
-        <w:rPr>
-          <w:b/>
-          <w:sz w:val="36"/>
-          <w:szCs w:val="36"/>
-        </w:rPr>
-      </w:pPr>
-    </w:p>
-    <w:p>
-      <w:pPr>
-        <w:jc w:val="center"/>
-        <w:rPr>
-          <w:b/>
-          <w:sz w:val="36"/>
-          <w:szCs w:val="36"/>
-        </w:rPr>
-      </w:pPr>
-    </w:p>
-    <w:p>
-      <w:pPr>
-        <w:jc w:val="center"/>
-        <w:rPr>
-          <w:b/>
-          <w:sz w:val="36"/>
-          <w:szCs w:val="36"/>
-        </w:rPr>
-      </w:pPr>
-    </w:p>
-    <w:p>
-      <w:pPr>
-        <w:jc w:val="center"/>
-        <w:rPr>
-          <w:b/>
-          <w:sz w:val="36"/>
-          <w:szCs w:val="36"/>
-        </w:rPr>
-      </w:pPr>
-    </w:p>
-    <w:p>
-      <w:pPr>
-        <w:jc w:val="center"/>
-        <w:rPr>
-          <w:b/>
-          <w:sz w:val="36"/>
-          <w:szCs w:val="36"/>
-        </w:rPr>
-      </w:pPr>
-      <w:r>
-        <w:rPr>
-          <w:b/>
-          <w:sz w:val="36"/>
-          <w:szCs w:val="36"/>
-        </w:rPr>
+      <w:r>
+        <w:rPr>
+          <w:b/>
+          <w:noProof/>
+          <w:sz w:val="36"/>
+          <w:szCs w:val="36"/>
+          <w:lang w:eastAsia="en-CA"/>
+        </w:rPr>
+        <w:drawing>
+          <wp:inline distT="0" distB="0" distL="0" distR="0" wp14:anchorId="1F7C0DD3" wp14:editId="752B0A3A">
+            <wp:extent cx="5934075" cy="4076700"/>
+            <wp:effectExtent l="0" t="0" r="9525" b="0"/>
+            <wp:docPr id="3" name="Picture 3" descr="C:\Users\Chad\AppData\Local\Microsoft\Windows\INetCache\Content.Word\LandingPage.png"/>
+            <wp:cNvGraphicFramePr>
+              <a:graphicFrameLocks xmlns:a="http://schemas.openxmlformats.org/drawingml/2006/main" noChangeAspect="1"/>
+            </wp:cNvGraphicFramePr>
+            <a:graphic xmlns:a="http://schemas.openxmlformats.org/drawingml/2006/main">
+              <a:graphicData uri="http://schemas.openxmlformats.org/drawingml/2006/picture">
+                <pic:pic xmlns:pic="http://schemas.openxmlformats.org/drawingml/2006/picture">
+                  <pic:nvPicPr>
+                    <pic:cNvPr id="0" name="Picture 5" descr="C:\Users\Chad\AppData\Local\Microsoft\Windows\INetCache\Content.Word\LandingPage.png"/>
+                    <pic:cNvPicPr>
+                      <a:picLocks noChangeAspect="1" noChangeArrowheads="1"/>
+                    </pic:cNvPicPr>
+                  </pic:nvPicPr>
+                  <pic:blipFill>
+                    <a:blip r:embed="rId8">
+                      <a:extLst>
+                        <a:ext uri="{28A0092B-C50C-407E-A947-70E740481C1C}">
+                          <a14:useLocalDpi xmlns:a14="http://schemas.microsoft.com/office/drawing/2010/main" val="0"/>
+                        </a:ext>
+                      </a:extLst>
+                    </a:blip>
+                    <a:srcRect/>
+                    <a:stretch>
+                      <a:fillRect/>
+                    </a:stretch>
+                  </pic:blipFill>
+                  <pic:spPr bwMode="auto">
+                    <a:xfrm>
+                      <a:off x="0" y="0"/>
+                      <a:ext cx="5934075" cy="4076700"/>
+                    </a:xfrm>
+                    <a:prstGeom prst="rect">
+                      <a:avLst/>
+                    </a:prstGeom>
+                    <a:noFill/>
+                    <a:ln>
+                      <a:noFill/>
+                    </a:ln>
+                  </pic:spPr>
+                </pic:pic>
+              </a:graphicData>
+            </a:graphic>
+          </wp:inline>
+        </w:drawing>
+      </w:r>
+      <w:r>
+        <w:rPr>
+          <w:b/>
+          <w:noProof/>
+          <w:sz w:val="36"/>
+          <w:szCs w:val="36"/>
+          <w:lang w:eastAsia="en-CA"/>
+        </w:rPr>
+        <w:pict>
+          <v:shapetype id="_x0000_t75" coordsize="21600,21600" o:spt="75" o:preferrelative="t" path="m@4@5l@4@11@9@11@9@5xe" filled="f" stroked="f">
+            <v:stroke joinstyle="miter"/>
+            <v:formulas>
+              <v:f eqn="if lineDrawn pixelLineWidth 0"/>
+              <v:f eqn="sum @0 1 0"/>
+              <v:f eqn="sum 0 0 @1"/>
+              <v:f eqn="prod @2 1 2"/>
+              <v:f eqn="prod @3 21600 pixelWidth"/>
+              <v:f eqn="prod @3 21600 pixelHeight"/>
+              <v:f eqn="sum @0 0 1"/>
+              <v:f eqn="prod @6 1 2"/>
+              <v:f eqn="prod @7 21600 pixelWidth"/>
+              <v:f eqn="sum @8 21600 0"/>
+              <v:f eqn="prod @7 21600 pixelHeight"/>
+              <v:f eqn="sum @10 21600 0"/>
+            </v:formulas>
+            <v:path o:extrusionok="f" gradientshapeok="t" o:connecttype="rect"/>
+            <o:lock v:ext="edit" aspectratio="t"/>
+          </v:shapetype>
+          <v:shape id="_x0000_i1026" type="#_x0000_t75" style="width:467.25pt;height:320.25pt">
+            <v:imagedata r:id="rId9" o:title="GameTracking"/>
+          </v:shape>
+        </w:pict>
+      </w:r>
+    </w:p>
+    <w:p>
+      <w:pPr>
+        <w:jc w:val="center"/>
+        <w:rPr>
+          <w:b/>
+          <w:sz w:val="36"/>
+          <w:szCs w:val="36"/>
+        </w:rPr>
+      </w:pPr>
+      <w:r>
+        <w:rPr>
+          <w:b/>
+          <w:sz w:val="36"/>
+          <w:szCs w:val="36"/>
+        </w:rPr>
+        <w:lastRenderedPageBreak/>
+        <w:pict>
+          <v:shape id="_x0000_i1025" type="#_x0000_t75" style="width:468pt;height:322.5pt">
+            <v:imagedata r:id="rId10" o:title="GameSelection"/>
+          </v:shape>
+        </w:pict>
+      </w:r>
+      <w:bookmarkStart w:id="0" w:name="_GoBack"/>
+      <w:bookmarkEnd w:id="0"/>
+      <w:r>
+        <w:rPr>
+          <w:b/>
+          <w:sz w:val="36"/>
+          <w:szCs w:val="36"/>
+        </w:rPr>
+        <w:pict>
+          <v:shape id="_x0000_i1029" type="#_x0000_t75" style="width:468pt;height:321.75pt">
+            <v:imagedata r:id="rId11" o:title="Register"/>
+          </v:shape>
+        </w:pict>
+      </w:r>
+      <w:r>
+        <w:rPr>
+          <w:b/>
+          <w:sz w:val="36"/>
+          <w:szCs w:val="36"/>
+        </w:rPr>
+        <w:lastRenderedPageBreak/>
+        <w:pict>
+          <v:shape id="_x0000_i1028" type="#_x0000_t75" style="width:468pt;height:321.75pt">
+            <v:imagedata r:id="rId12" o:title="Login"/>
+          </v:shape>
+        </w:pict>
+      </w:r>
+      <w:r>
+        <w:rPr>
+          <w:b/>
+          <w:sz w:val="36"/>
+          <w:szCs w:val="36"/>
+        </w:rPr>
+        <w:pict>
+          <v:shape id="_x0000_i1027" type="#_x0000_t75" style="width:468pt;height:322.5pt">
+            <v:imagedata r:id="rId13" o:title="Contact"/>
+          </v:shape>
+        </w:pict>
+      </w:r>
+    </w:p>
+    <w:p>
+      <w:pPr>
+        <w:jc w:val="center"/>
+        <w:rPr>
+          <w:b/>
+          <w:sz w:val="36"/>
+          <w:szCs w:val="36"/>
+        </w:rPr>
+      </w:pPr>
+      <w:r>
+        <w:rPr>
+          <w:b/>
+          <w:sz w:val="36"/>
+          <w:szCs w:val="36"/>
+        </w:rPr>
+        <w:lastRenderedPageBreak/>
         <w:t>Screen Captures</w:t>
       </w:r>
     </w:p>
     <w:sectPr>
-      <w:headerReference w:type="default" r:id="rId8"/>
+      <w:headerReference w:type="default" r:id="rId14"/>
       <w:pgSz w:w="12240" w:h="15840"/>
-      <w:pgMar w:top="1440" w:right="1440" w:bottom="1440" w:left="1440" w:header="708" w:footer="708" w:gutter="0"/>
+      <w:pgMar w:top="720" w:right="720" w:bottom="720" w:left="720" w:header="708" w:footer="708" w:gutter="0"/>
       <w:cols w:space="708"/>
       <w:docGrid w:linePitch="360"/>
     </w:sectPr>

</xml_diff>